<commit_message>
allow for terminal states
</commit_message>
<xml_diff>
--- a/results and plots/partial_observatble_case.docx
+++ b/results and plots/partial_observatble_case.docx
@@ -1,6 +1,6 @@
 
 <file path=word/document.xml><?xml version="1.0" encoding="utf-8"?>
-<w:document xmlns:wpc="http://schemas.microsoft.com/office/word/2010/wordprocessingCanvas" xmlns:cx="http://schemas.microsoft.com/office/drawing/2014/chartex" xmlns:cx1="http://schemas.microsoft.com/office/drawing/2015/9/8/chartex" xmlns:cx2="http://schemas.microsoft.com/office/drawing/2015/10/21/chartex" xmlns:cx3="http://schemas.microsoft.com/office/drawing/2016/5/9/chartex" xmlns:cx4="http://schemas.microsoft.com/office/drawing/2016/5/10/chartex" xmlns:cx5="http://schemas.microsoft.com/office/drawing/2016/5/11/chartex" xmlns:cx6="http://schemas.microsoft.com/office/drawing/2016/5/12/chartex" xmlns:cx7="http://schemas.microsoft.com/office/drawing/2016/5/13/chartex" xmlns:cx8="http://schemas.microsoft.com/office/drawing/2016/5/14/chartex" xmlns:mc="http://schemas.openxmlformats.org/markup-compatibility/2006" xmlns:aink="http://schemas.microsoft.com/office/drawing/2016/ink" xmlns:am3d="http://schemas.microsoft.com/office/drawing/2017/model3d" xmlns:o="urn:schemas-microsoft-com:office:office" xmlns:oel="http://schemas.microsoft.com/office/2019/extlst" xmlns:r="http://schemas.openxmlformats.org/officeDocument/2006/relationships" xmlns:m="http://schemas.openxmlformats.org/officeDocument/2006/math" xmlns:v="urn:schemas-microsoft-com:vml" xmlns:wp14="http://schemas.microsoft.com/office/word/2010/wordprocessingDrawing" xmlns:wp="http://schemas.openxmlformats.org/drawingml/2006/wordprocessingDrawing" xmlns:w10="urn:schemas-microsoft-com:office:word" xmlns:w="http://schemas.openxmlformats.org/wordprocessingml/2006/main" xmlns:w14="http://schemas.microsoft.com/office/word/2010/wordml" xmlns:w15="http://schemas.microsoft.com/office/word/2012/wordml" xmlns:w16cex="http://schemas.microsoft.com/office/word/2018/wordml/cex" xmlns:w16cid="http://schemas.microsoft.com/office/word/2016/wordml/cid" xmlns:w16="http://schemas.microsoft.com/office/word/2018/wordml" xmlns:w16sdtdh="http://schemas.microsoft.com/office/word/2020/wordml/sdtdatahash" xmlns:w16se="http://schemas.microsoft.com/office/word/2015/wordml/symex" xmlns:wpg="http://schemas.microsoft.com/office/word/2010/wordprocessingGroup" xmlns:wpi="http://schemas.microsoft.com/office/word/2010/wordprocessingInk" xmlns:wne="http://schemas.microsoft.com/office/word/2006/wordml" xmlns:wps="http://schemas.microsoft.com/office/word/2010/wordprocessingShape" mc:Ignorable="w14 w15 w16se w16cid w16 w16cex w16sdtdh wp14">
+<w:document xmlns:wpc="http://schemas.microsoft.com/office/word/2010/wordprocessingCanvas" xmlns:cx="http://schemas.microsoft.com/office/drawing/2014/chartex" xmlns:cx1="http://schemas.microsoft.com/office/drawing/2015/9/8/chartex" xmlns:cx2="http://schemas.microsoft.com/office/drawing/2015/10/21/chartex" xmlns:cx3="http://schemas.microsoft.com/office/drawing/2016/5/9/chartex" xmlns:cx4="http://schemas.microsoft.com/office/drawing/2016/5/10/chartex" xmlns:cx5="http://schemas.microsoft.com/office/drawing/2016/5/11/chartex" xmlns:cx6="http://schemas.microsoft.com/office/drawing/2016/5/12/chartex" xmlns:cx7="http://schemas.microsoft.com/office/drawing/2016/5/13/chartex" xmlns:cx8="http://schemas.microsoft.com/office/drawing/2016/5/14/chartex" xmlns:mc="http://schemas.openxmlformats.org/markup-compatibility/2006" xmlns:aink="http://schemas.microsoft.com/office/drawing/2016/ink" xmlns:am3d="http://schemas.microsoft.com/office/drawing/2017/model3d" xmlns:o="urn:schemas-microsoft-com:office:office" xmlns:r="http://schemas.openxmlformats.org/officeDocument/2006/relationships" xmlns:m="http://schemas.openxmlformats.org/officeDocument/2006/math" xmlns:v="urn:schemas-microsoft-com:vml" xmlns:wp14="http://schemas.microsoft.com/office/word/2010/wordprocessingDrawing" xmlns:wp="http://schemas.openxmlformats.org/drawingml/2006/wordprocessingDrawing" xmlns:w10="urn:schemas-microsoft-com:office:word" xmlns:w="http://schemas.openxmlformats.org/wordprocessingml/2006/main" xmlns:w14="http://schemas.microsoft.com/office/word/2010/wordml" xmlns:w15="http://schemas.microsoft.com/office/word/2012/wordml" xmlns:w16cid="http://schemas.microsoft.com/office/word/2016/wordml/cid" xmlns:w16se="http://schemas.microsoft.com/office/word/2015/wordml/symex" xmlns:wpg="http://schemas.microsoft.com/office/word/2010/wordprocessingGroup" xmlns:wpi="http://schemas.microsoft.com/office/word/2010/wordprocessingInk" xmlns:wne="http://schemas.microsoft.com/office/word/2006/wordml" xmlns:wps="http://schemas.microsoft.com/office/word/2010/wordprocessingShape" mc:Ignorable="w14 w15 w16se w16cid wp14">
   <w:body>
     <w:p>
       <w:r>
@@ -13,7 +13,15 @@
         <w:t>Noise = 0.3, efficacy = 0.9</w:t>
       </w:r>
       <w:r>
-        <w:t>, reward(non-completed, completed) = -1.0, 3.0</w:t>
+        <w:t xml:space="preserve">, </w:t>
+      </w:r>
+      <w:proofErr w:type="gramStart"/>
+      <w:r>
+        <w:t>reward(</w:t>
+      </w:r>
+      <w:proofErr w:type="gramEnd"/>
+      <w:r>
+        <w:t>non-completed, completed) = -1.0, 3.0</w:t>
       </w:r>
       <w:r>
         <w:br/>
@@ -87,17 +95,30 @@
       <w:r>
         <w:t xml:space="preserve">  </w:t>
       </w:r>
+      <w:proofErr w:type="spellStart"/>
       <w:r>
         <w:t>i</w:t>
       </w:r>
       <w:r>
-        <w:t xml:space="preserve">nitial_state = 0                                                              </w:t>
+        <w:t>nitial_state</w:t>
+      </w:r>
+      <w:proofErr w:type="spellEnd"/>
+      <w:r>
+        <w:t xml:space="preserve"> = 0                                                              </w:t>
       </w:r>
       <w:r>
         <w:t xml:space="preserve">  </w:t>
       </w:r>
       <w:r>
-        <w:t xml:space="preserve"> initial_state = 1</w:t>
+        <w:t xml:space="preserve"> </w:t>
+      </w:r>
+      <w:proofErr w:type="spellStart"/>
+      <w:r>
+        <w:t>initial_state</w:t>
+      </w:r>
+      <w:proofErr w:type="spellEnd"/>
+      <w:r>
+        <w:t xml:space="preserve"> = 1</w:t>
       </w:r>
     </w:p>
     <w:p>
@@ -236,13 +257,15 @@
         <w:t xml:space="preserve">                    </w:t>
       </w:r>
       <w:r>
-        <w:t xml:space="preserve">Noise = 0.3, efficacy = 0.9, reward(non-completed, completed) = </w:t>
-      </w:r>
-      <w:r>
-        <w:t>0.0</w:t>
-      </w:r>
-      <w:r>
-        <w:t>, 3.0</w:t>
+        <w:t xml:space="preserve">Noise = 0.3, efficacy = 0.9, </w:t>
+      </w:r>
+      <w:proofErr w:type="gramStart"/>
+      <w:r>
+        <w:t>reward(</w:t>
+      </w:r>
+      <w:proofErr w:type="gramEnd"/>
+      <w:r>
+        <w:t>non-completed, completed) = 0.0, 3.0</w:t>
       </w:r>
       <w:r>
         <w:br/>
@@ -314,8 +337,13 @@
         </w:rPr>
         <w:t xml:space="preserve">                                            </w:t>
       </w:r>
-      <w:r>
-        <w:t>initial_state = 0</w:t>
+      <w:proofErr w:type="spellStart"/>
+      <w:r>
+        <w:t>initial_state</w:t>
+      </w:r>
+      <w:proofErr w:type="spellEnd"/>
+      <w:r>
+        <w:t xml:space="preserve"> = 0</w:t>
       </w:r>
       <w:r>
         <w:rPr>
@@ -323,8 +351,13 @@
         </w:rPr>
         <w:t xml:space="preserve">                                                            </w:t>
       </w:r>
-      <w:r>
-        <w:t>initial_state = 1</w:t>
+      <w:proofErr w:type="spellStart"/>
+      <w:r>
+        <w:t>initial_state</w:t>
+      </w:r>
+      <w:proofErr w:type="spellEnd"/>
+      <w:r>
+        <w:t xml:space="preserve"> = 1</w:t>
       </w:r>
     </w:p>
     <w:p>
@@ -533,13 +566,15 @@
     <w:p>
       <w:r>
         <w:lastRenderedPageBreak/>
-        <w:t xml:space="preserve">                              Noise = 0.</w:t>
-      </w:r>
-      <w:r>
-        <w:t>4</w:t>
-      </w:r>
-      <w:r>
-        <w:t>, efficacy = 0.9, reward(non-completed, completed) = -1.0, 3.0</w:t>
+        <w:t xml:space="preserve">                              Noise = 0.4, efficacy = 0.9, </w:t>
+      </w:r>
+      <w:proofErr w:type="gramStart"/>
+      <w:r>
+        <w:t>reward(</w:t>
+      </w:r>
+      <w:proofErr w:type="gramEnd"/>
+      <w:r>
+        <w:t>non-completed, completed) = -1.0, 3.0</w:t>
       </w:r>
       <w:r>
         <w:br/>
@@ -720,29 +755,19 @@
     <w:p>
       <w:r>
         <w:lastRenderedPageBreak/>
-        <w:t xml:space="preserve">         </w:t>
-      </w:r>
-      <w:r>
-        <w:t xml:space="preserve">                         Noise = 0.</w:t>
-      </w:r>
-      <w:r>
-        <w:t>3</w:t>
-      </w:r>
-      <w:r>
-        <w:t>, efficacy = 0.</w:t>
-      </w:r>
-      <w:r>
-        <w:t>7</w:t>
-      </w:r>
-      <w:r>
-        <w:t>, reward(non-completed, completed) = -1.0, 3.0</w:t>
+        <w:t xml:space="preserve">                                  Noise = 0.3, efficacy = 0.7, </w:t>
+      </w:r>
+      <w:proofErr w:type="gramStart"/>
+      <w:r>
+        <w:t>reward(</w:t>
+      </w:r>
+      <w:proofErr w:type="gramEnd"/>
+      <w:r>
+        <w:t>non-completed, completed) = -1.0, 3.0</w:t>
       </w:r>
       <w:r>
         <w:br/>
-        <w:t xml:space="preserve">                                                                   cost(check, work) = -0.1, -1.0 </w:t>
-      </w:r>
-      <w:r>
-        <w:t xml:space="preserve">                           </w:t>
+        <w:t xml:space="preserve">                                                                   cost(check, work) = -0.1, -1.0                            </w:t>
       </w:r>
     </w:p>
     <w:p>
@@ -800,10 +825,26 @@
     </w:p>
     <w:p>
       <w:r>
-        <w:t xml:space="preserve">                                             Initial_state = 0</w:t>
-      </w:r>
-      <w:r>
-        <w:t xml:space="preserve">                                                     initial_state = 1</w:t>
+        <w:t xml:space="preserve">                                             </w:t>
+      </w:r>
+      <w:proofErr w:type="spellStart"/>
+      <w:r>
+        <w:t>Initial_state</w:t>
+      </w:r>
+      <w:proofErr w:type="spellEnd"/>
+      <w:r>
+        <w:t xml:space="preserve"> = 0</w:t>
+      </w:r>
+      <w:r>
+        <w:t xml:space="preserve">                                                     </w:t>
+      </w:r>
+      <w:proofErr w:type="spellStart"/>
+      <w:r>
+        <w:t>initial_state</w:t>
+      </w:r>
+      <w:proofErr w:type="spellEnd"/>
+      <w:r>
+        <w:t xml:space="preserve"> = 1</w:t>
       </w:r>
     </w:p>
     <w:p>
@@ -891,6 +932,554 @@
         </w:drawing>
       </w:r>
     </w:p>
+    <w:p/>
+    <w:p/>
+    <w:p>
+      <w:r>
+        <w:t>Here, the area where the agent should submit shrinks (with reduced efficacy</w:t>
+      </w:r>
+      <w:proofErr w:type="gramStart"/>
+      <w:r>
+        <w:t>) :</w:t>
+      </w:r>
+      <w:proofErr w:type="gramEnd"/>
+      <w:r>
+        <w:t xml:space="preserve"> because future probability of averting danger is low, the agent rather procrastinates forever (due to this opportunity cost).</w:t>
+      </w:r>
+      <w:r>
+        <w:br/>
+        <w:t>So to remove this from the problem, have a terminating state instead of a</w:t>
+      </w:r>
+      <w:r>
+        <w:t xml:space="preserve"> </w:t>
+      </w:r>
+      <w:r>
+        <w:t>resetting mechanism. So now, submit transitions agent to a terminal state</w:t>
+      </w:r>
+    </w:p>
+    <w:p/>
+    <w:p/>
+    <w:p/>
+    <w:p/>
+    <w:p/>
+    <w:p>
+      <w:r>
+        <w:lastRenderedPageBreak/>
+        <w:t xml:space="preserve">                              Noise = 0.3, efficacy = 0.9, </w:t>
+      </w:r>
+      <w:proofErr w:type="gramStart"/>
+      <w:r>
+        <w:t>reward(</w:t>
+      </w:r>
+      <w:proofErr w:type="gramEnd"/>
+      <w:r>
+        <w:t xml:space="preserve">non-completed, completed) = </w:t>
+      </w:r>
+      <w:r>
+        <w:t>0</w:t>
+      </w:r>
+      <w:r>
+        <w:t xml:space="preserve">.0, </w:t>
+      </w:r>
+      <w:r>
+        <w:t>5</w:t>
+      </w:r>
+      <w:r>
+        <w:t>.0</w:t>
+      </w:r>
+      <w:r>
+        <w:br/>
+        <w:t xml:space="preserve">                                                                     cost(check, work) = -0.1, -1.</w:t>
+      </w:r>
+      <w:r>
+        <w:t>5</w:t>
+      </w:r>
+    </w:p>
+    <w:p/>
+    <w:p>
+      <w:r>
+        <w:rPr>
+          <w:noProof/>
+        </w:rPr>
+        <w:t xml:space="preserve">                                          </w:t>
+      </w:r>
+      <w:r>
+        <w:rPr>
+          <w:noProof/>
+        </w:rPr>
+        <w:drawing>
+          <wp:inline distT="0" distB="0" distL="0" distR="0" wp14:anchorId="3FFE5650" wp14:editId="031D40B9">
+            <wp:extent cx="3102692" cy="2314575"/>
+            <wp:effectExtent l="0" t="0" r="2540" b="0"/>
+            <wp:docPr id="3" name="Picture 3"/>
+            <wp:cNvGraphicFramePr>
+              <a:graphicFrameLocks xmlns:a="http://schemas.openxmlformats.org/drawingml/2006/main" noChangeAspect="1"/>
+            </wp:cNvGraphicFramePr>
+            <a:graphic xmlns:a="http://schemas.openxmlformats.org/drawingml/2006/main">
+              <a:graphicData uri="http://schemas.openxmlformats.org/drawingml/2006/picture">
+                <pic:pic xmlns:pic="http://schemas.openxmlformats.org/drawingml/2006/picture">
+                  <pic:nvPicPr>
+                    <pic:cNvPr id="1" name=""/>
+                    <pic:cNvPicPr/>
+                  </pic:nvPicPr>
+                  <pic:blipFill>
+                    <a:blip r:embed="rId15"/>
+                    <a:stretch>
+                      <a:fillRect/>
+                    </a:stretch>
+                  </pic:blipFill>
+                  <pic:spPr>
+                    <a:xfrm>
+                      <a:off x="0" y="0"/>
+                      <a:ext cx="3109579" cy="2319713"/>
+                    </a:xfrm>
+                    <a:prstGeom prst="rect">
+                      <a:avLst/>
+                    </a:prstGeom>
+                  </pic:spPr>
+                </pic:pic>
+              </a:graphicData>
+            </a:graphic>
+          </wp:inline>
+        </w:drawing>
+      </w:r>
+    </w:p>
+    <w:p/>
+    <w:p>
+      <w:r>
+        <w:t xml:space="preserve">                                  </w:t>
+      </w:r>
+      <w:proofErr w:type="spellStart"/>
+      <w:r>
+        <w:t>Initial</w:t>
+      </w:r>
+      <w:r>
+        <w:t>_</w:t>
+      </w:r>
+      <w:r>
+        <w:t>state</w:t>
+      </w:r>
+      <w:proofErr w:type="spellEnd"/>
+      <w:r>
+        <w:t xml:space="preserve">=0                                                      </w:t>
+      </w:r>
+      <w:proofErr w:type="spellStart"/>
+      <w:r>
+        <w:t>initial_state</w:t>
+      </w:r>
+      <w:proofErr w:type="spellEnd"/>
+      <w:r>
+        <w:t xml:space="preserve"> = 1      </w:t>
+      </w:r>
+    </w:p>
+    <w:p>
+      <w:pPr>
+        <w:rPr>
+          <w:noProof/>
+        </w:rPr>
+      </w:pPr>
+      <w:r>
+        <w:rPr>
+          <w:noProof/>
+        </w:rPr>
+        <w:drawing>
+          <wp:inline distT="0" distB="0" distL="0" distR="0" wp14:anchorId="050C549D" wp14:editId="46B7C178">
+            <wp:extent cx="2689296" cy="1809451"/>
+            <wp:effectExtent l="0" t="0" r="0" b="635"/>
+            <wp:docPr id="2" name="Picture 2"/>
+            <wp:cNvGraphicFramePr>
+              <a:graphicFrameLocks xmlns:a="http://schemas.openxmlformats.org/drawingml/2006/main" noChangeAspect="1"/>
+            </wp:cNvGraphicFramePr>
+            <a:graphic xmlns:a="http://schemas.openxmlformats.org/drawingml/2006/main">
+              <a:graphicData uri="http://schemas.openxmlformats.org/drawingml/2006/picture">
+                <pic:pic xmlns:pic="http://schemas.openxmlformats.org/drawingml/2006/picture">
+                  <pic:nvPicPr>
+                    <pic:cNvPr id="1" name=""/>
+                    <pic:cNvPicPr/>
+                  </pic:nvPicPr>
+                  <pic:blipFill>
+                    <a:blip r:embed="rId16"/>
+                    <a:stretch>
+                      <a:fillRect/>
+                    </a:stretch>
+                  </pic:blipFill>
+                  <pic:spPr>
+                    <a:xfrm>
+                      <a:off x="0" y="0"/>
+                      <a:ext cx="2760229" cy="1857177"/>
+                    </a:xfrm>
+                    <a:prstGeom prst="rect">
+                      <a:avLst/>
+                    </a:prstGeom>
+                  </pic:spPr>
+                </pic:pic>
+              </a:graphicData>
+            </a:graphic>
+          </wp:inline>
+        </w:drawing>
+      </w:r>
+      <w:r>
+        <w:rPr>
+          <w:noProof/>
+        </w:rPr>
+        <w:t xml:space="preserve">    </w:t>
+      </w:r>
+      <w:r>
+        <w:rPr>
+          <w:noProof/>
+        </w:rPr>
+        <w:drawing>
+          <wp:inline distT="0" distB="0" distL="0" distR="0" wp14:anchorId="5A1942CC" wp14:editId="01CFCE92">
+            <wp:extent cx="2677473" cy="1801495"/>
+            <wp:effectExtent l="0" t="0" r="8890" b="8255"/>
+            <wp:docPr id="1" name="Picture 1"/>
+            <wp:cNvGraphicFramePr>
+              <a:graphicFrameLocks xmlns:a="http://schemas.openxmlformats.org/drawingml/2006/main" noChangeAspect="1"/>
+            </wp:cNvGraphicFramePr>
+            <a:graphic xmlns:a="http://schemas.openxmlformats.org/drawingml/2006/main">
+              <a:graphicData uri="http://schemas.openxmlformats.org/drawingml/2006/picture">
+                <pic:pic xmlns:pic="http://schemas.openxmlformats.org/drawingml/2006/picture">
+                  <pic:nvPicPr>
+                    <pic:cNvPr id="1" name=""/>
+                    <pic:cNvPicPr/>
+                  </pic:nvPicPr>
+                  <pic:blipFill>
+                    <a:blip r:embed="rId17"/>
+                    <a:stretch>
+                      <a:fillRect/>
+                    </a:stretch>
+                  </pic:blipFill>
+                  <pic:spPr>
+                    <a:xfrm>
+                      <a:off x="0" y="0"/>
+                      <a:ext cx="2752456" cy="1851946"/>
+                    </a:xfrm>
+                    <a:prstGeom prst="rect">
+                      <a:avLst/>
+                    </a:prstGeom>
+                  </pic:spPr>
+                </pic:pic>
+              </a:graphicData>
+            </a:graphic>
+          </wp:inline>
+        </w:drawing>
+      </w:r>
+    </w:p>
+    <w:p/>
+    <w:p/>
+    <w:p/>
+    <w:p/>
+    <w:p/>
+    <w:p/>
+    <w:p/>
+    <w:p/>
+    <w:p/>
+    <w:p/>
+    <w:p/>
+    <w:p>
+      <w:r>
+        <w:lastRenderedPageBreak/>
+        <w:t xml:space="preserve">                            </w:t>
+      </w:r>
+      <w:r>
+        <w:t>Noise = 0.3, efficacy = 0.</w:t>
+      </w:r>
+      <w:r>
+        <w:t>7</w:t>
+      </w:r>
+      <w:r>
+        <w:t xml:space="preserve">, </w:t>
+      </w:r>
+      <w:proofErr w:type="gramStart"/>
+      <w:r>
+        <w:t>reward(</w:t>
+      </w:r>
+      <w:proofErr w:type="gramEnd"/>
+      <w:r>
+        <w:t>non-completed, completed) = 0.0, 5.0</w:t>
+      </w:r>
+      <w:r>
+        <w:br/>
+        <w:t xml:space="preserve">                                                                     cost(check, work) = -0.1, -1.5</w:t>
+      </w:r>
+    </w:p>
+    <w:p/>
+    <w:p>
+      <w:pPr>
+        <w:rPr>
+          <w:noProof/>
+        </w:rPr>
+      </w:pPr>
+      <w:r>
+        <w:rPr>
+          <w:noProof/>
+        </w:rPr>
+        <w:t xml:space="preserve">                                                     </w:t>
+      </w:r>
+      <w:r>
+        <w:rPr>
+          <w:noProof/>
+        </w:rPr>
+        <w:drawing>
+          <wp:inline distT="0" distB="0" distL="0" distR="0" wp14:anchorId="7392EC0D" wp14:editId="4BB0F4BC">
+            <wp:extent cx="3009900" cy="2245354"/>
+            <wp:effectExtent l="0" t="0" r="0" b="3175"/>
+            <wp:docPr id="4" name="Picture 4"/>
+            <wp:cNvGraphicFramePr>
+              <a:graphicFrameLocks xmlns:a="http://schemas.openxmlformats.org/drawingml/2006/main" noChangeAspect="1"/>
+            </wp:cNvGraphicFramePr>
+            <a:graphic xmlns:a="http://schemas.openxmlformats.org/drawingml/2006/main">
+              <a:graphicData uri="http://schemas.openxmlformats.org/drawingml/2006/picture">
+                <pic:pic xmlns:pic="http://schemas.openxmlformats.org/drawingml/2006/picture">
+                  <pic:nvPicPr>
+                    <pic:cNvPr id="1" name=""/>
+                    <pic:cNvPicPr/>
+                  </pic:nvPicPr>
+                  <pic:blipFill>
+                    <a:blip r:embed="rId18"/>
+                    <a:stretch>
+                      <a:fillRect/>
+                    </a:stretch>
+                  </pic:blipFill>
+                  <pic:spPr>
+                    <a:xfrm>
+                      <a:off x="0" y="0"/>
+                      <a:ext cx="3115337" cy="2324009"/>
+                    </a:xfrm>
+                    <a:prstGeom prst="rect">
+                      <a:avLst/>
+                    </a:prstGeom>
+                  </pic:spPr>
+                </pic:pic>
+              </a:graphicData>
+            </a:graphic>
+          </wp:inline>
+        </w:drawing>
+      </w:r>
+    </w:p>
+    <w:p>
+      <w:pPr>
+        <w:rPr>
+          <w:noProof/>
+        </w:rPr>
+      </w:pPr>
+    </w:p>
+    <w:p>
+      <w:pPr>
+        <w:rPr>
+          <w:noProof/>
+        </w:rPr>
+      </w:pPr>
+      <w:r>
+        <w:rPr>
+          <w:noProof/>
+        </w:rPr>
+        <w:t xml:space="preserve">                                     i</w:t>
+      </w:r>
+      <w:proofErr w:type="spellStart"/>
+      <w:r>
+        <w:t>nitial_state</w:t>
+      </w:r>
+      <w:proofErr w:type="spellEnd"/>
+      <w:r>
+        <w:t xml:space="preserve">=0                                                      </w:t>
+      </w:r>
+      <w:r>
+        <w:rPr>
+          <w:noProof/>
+        </w:rPr>
+        <w:t xml:space="preserve">   i</w:t>
+      </w:r>
+      <w:proofErr w:type="spellStart"/>
+      <w:r>
+        <w:t>nitial_state</w:t>
+      </w:r>
+      <w:proofErr w:type="spellEnd"/>
+      <w:r>
+        <w:t>=</w:t>
+      </w:r>
+      <w:r>
+        <w:t>1</w:t>
+      </w:r>
+    </w:p>
+    <w:p>
+      <w:pPr>
+        <w:rPr>
+          <w:noProof/>
+        </w:rPr>
+      </w:pPr>
+      <w:r>
+        <w:rPr>
+          <w:noProof/>
+        </w:rPr>
+        <w:drawing>
+          <wp:inline distT="0" distB="0" distL="0" distR="0" wp14:anchorId="4D7E99FA" wp14:editId="3409C8DB">
+            <wp:extent cx="2590617" cy="1743055"/>
+            <wp:effectExtent l="0" t="0" r="635" b="0"/>
+            <wp:docPr id="5" name="Picture 5"/>
+            <wp:cNvGraphicFramePr>
+              <a:graphicFrameLocks xmlns:a="http://schemas.openxmlformats.org/drawingml/2006/main" noChangeAspect="1"/>
+            </wp:cNvGraphicFramePr>
+            <a:graphic xmlns:a="http://schemas.openxmlformats.org/drawingml/2006/main">
+              <a:graphicData uri="http://schemas.openxmlformats.org/drawingml/2006/picture">
+                <pic:pic xmlns:pic="http://schemas.openxmlformats.org/drawingml/2006/picture">
+                  <pic:nvPicPr>
+                    <pic:cNvPr id="1" name=""/>
+                    <pic:cNvPicPr/>
+                  </pic:nvPicPr>
+                  <pic:blipFill>
+                    <a:blip r:embed="rId19"/>
+                    <a:stretch>
+                      <a:fillRect/>
+                    </a:stretch>
+                  </pic:blipFill>
+                  <pic:spPr>
+                    <a:xfrm>
+                      <a:off x="0" y="0"/>
+                      <a:ext cx="2617147" cy="1760905"/>
+                    </a:xfrm>
+                    <a:prstGeom prst="rect">
+                      <a:avLst/>
+                    </a:prstGeom>
+                  </pic:spPr>
+                </pic:pic>
+              </a:graphicData>
+            </a:graphic>
+          </wp:inline>
+        </w:drawing>
+      </w:r>
+      <w:r>
+        <w:rPr>
+          <w:noProof/>
+        </w:rPr>
+        <w:t xml:space="preserve"> </w:t>
+      </w:r>
+      <w:r>
+        <w:rPr>
+          <w:noProof/>
+        </w:rPr>
+        <w:t xml:space="preserve">   </w:t>
+      </w:r>
+      <w:r>
+        <w:rPr>
+          <w:noProof/>
+        </w:rPr>
+        <w:drawing>
+          <wp:inline distT="0" distB="0" distL="0" distR="0" wp14:anchorId="5690B5DA" wp14:editId="002D9616">
+            <wp:extent cx="2613298" cy="1758315"/>
+            <wp:effectExtent l="0" t="0" r="0" b="0"/>
+            <wp:docPr id="7" name="Picture 7"/>
+            <wp:cNvGraphicFramePr>
+              <a:graphicFrameLocks xmlns:a="http://schemas.openxmlformats.org/drawingml/2006/main" noChangeAspect="1"/>
+            </wp:cNvGraphicFramePr>
+            <a:graphic xmlns:a="http://schemas.openxmlformats.org/drawingml/2006/main">
+              <a:graphicData uri="http://schemas.openxmlformats.org/drawingml/2006/picture">
+                <pic:pic xmlns:pic="http://schemas.openxmlformats.org/drawingml/2006/picture">
+                  <pic:nvPicPr>
+                    <pic:cNvPr id="1" name=""/>
+                    <pic:cNvPicPr/>
+                  </pic:nvPicPr>
+                  <pic:blipFill>
+                    <a:blip r:embed="rId20"/>
+                    <a:stretch>
+                      <a:fillRect/>
+                    </a:stretch>
+                  </pic:blipFill>
+                  <pic:spPr>
+                    <a:xfrm>
+                      <a:off x="0" y="0"/>
+                      <a:ext cx="2650702" cy="1783482"/>
+                    </a:xfrm>
+                    <a:prstGeom prst="rect">
+                      <a:avLst/>
+                    </a:prstGeom>
+                  </pic:spPr>
+                </pic:pic>
+              </a:graphicData>
+            </a:graphic>
+          </wp:inline>
+        </w:drawing>
+      </w:r>
+    </w:p>
+    <w:p/>
+    <w:p/>
+    <w:p/>
+    <w:p/>
+    <w:p/>
+    <w:p/>
+    <w:p/>
+    <w:p/>
+    <w:p/>
+    <w:p/>
+    <w:p/>
+    <w:p>
+      <w:pPr>
+        <w:rPr>
+          <w:noProof/>
+        </w:rPr>
+      </w:pPr>
+      <w:r>
+        <w:rPr>
+          <w:noProof/>
+        </w:rPr>
+        <w:lastRenderedPageBreak/>
+        <w:t xml:space="preserve">                         </w:t>
+      </w:r>
+      <w:r>
+        <w:rPr>
+          <w:noProof/>
+        </w:rPr>
+        <w:drawing>
+          <wp:inline distT="0" distB="0" distL="0" distR="0" wp14:anchorId="6747B13B" wp14:editId="6E201BE9">
+            <wp:extent cx="3536814" cy="2638425"/>
+            <wp:effectExtent l="0" t="0" r="6985" b="0"/>
+            <wp:docPr id="8" name="Picture 8"/>
+            <wp:cNvGraphicFramePr>
+              <a:graphicFrameLocks xmlns:a="http://schemas.openxmlformats.org/drawingml/2006/main" noChangeAspect="1"/>
+            </wp:cNvGraphicFramePr>
+            <a:graphic xmlns:a="http://schemas.openxmlformats.org/drawingml/2006/main">
+              <a:graphicData uri="http://schemas.openxmlformats.org/drawingml/2006/picture">
+                <pic:pic xmlns:pic="http://schemas.openxmlformats.org/drawingml/2006/picture">
+                  <pic:nvPicPr>
+                    <pic:cNvPr id="1" name=""/>
+                    <pic:cNvPicPr/>
+                  </pic:nvPicPr>
+                  <pic:blipFill>
+                    <a:blip r:embed="rId21"/>
+                    <a:stretch>
+                      <a:fillRect/>
+                    </a:stretch>
+                  </pic:blipFill>
+                  <pic:spPr>
+                    <a:xfrm>
+                      <a:off x="0" y="0"/>
+                      <a:ext cx="3546502" cy="2645652"/>
+                    </a:xfrm>
+                    <a:prstGeom prst="rect">
+                      <a:avLst/>
+                    </a:prstGeom>
+                  </pic:spPr>
+                </pic:pic>
+              </a:graphicData>
+            </a:graphic>
+          </wp:inline>
+        </w:drawing>
+      </w:r>
+    </w:p>
+    <w:p/>
+    <w:p>
+      <w:bookmarkStart w:id="0" w:name="_GoBack"/>
+      <w:bookmarkEnd w:id="0"/>
+    </w:p>
+    <w:p/>
+    <w:p/>
+    <w:p/>
+    <w:p/>
+    <w:p/>
+    <w:p/>
+    <w:p/>
+    <w:p/>
+    <w:p/>
     <w:sectPr>
       <w:pgSz w:w="11906" w:h="16838"/>
       <w:pgMar w:top="1440" w:right="1440" w:bottom="1440" w:left="1440" w:header="708" w:footer="708" w:gutter="0"/>
@@ -902,7 +1491,7 @@
 </file>
 
 <file path=word/styles.xml><?xml version="1.0" encoding="utf-8"?>
-<w:styles xmlns:mc="http://schemas.openxmlformats.org/markup-compatibility/2006" xmlns:r="http://schemas.openxmlformats.org/officeDocument/2006/relationships" xmlns:w="http://schemas.openxmlformats.org/wordprocessingml/2006/main" xmlns:w14="http://schemas.microsoft.com/office/word/2010/wordml" xmlns:w15="http://schemas.microsoft.com/office/word/2012/wordml" xmlns:w16cex="http://schemas.microsoft.com/office/word/2018/wordml/cex" xmlns:w16cid="http://schemas.microsoft.com/office/word/2016/wordml/cid" xmlns:w16="http://schemas.microsoft.com/office/word/2018/wordml" xmlns:w16sdtdh="http://schemas.microsoft.com/office/word/2020/wordml/sdtdatahash" xmlns:w16se="http://schemas.microsoft.com/office/word/2015/wordml/symex" mc:Ignorable="w14 w15 w16se w16cid w16 w16cex w16sdtdh">
+<w:styles xmlns:mc="http://schemas.openxmlformats.org/markup-compatibility/2006" xmlns:r="http://schemas.openxmlformats.org/officeDocument/2006/relationships" xmlns:w="http://schemas.openxmlformats.org/wordprocessingml/2006/main" xmlns:w14="http://schemas.microsoft.com/office/word/2010/wordml" xmlns:w15="http://schemas.microsoft.com/office/word/2012/wordml" xmlns:w16cid="http://schemas.microsoft.com/office/word/2016/wordml/cid" xmlns:w16se="http://schemas.microsoft.com/office/word/2015/wordml/symex" mc:Ignorable="w14 w15 w16se w16cid">
   <w:docDefaults>
     <w:rPrDefault>
       <w:rPr>
@@ -920,7 +1509,7 @@
       </w:pPr>
     </w:pPrDefault>
   </w:docDefaults>
-  <w:latentStyles w:defLockedState="0" w:defUIPriority="99" w:defSemiHidden="0" w:defUnhideWhenUsed="0" w:defQFormat="0" w:count="376">
+  <w:latentStyles w:defLockedState="0" w:defUIPriority="99" w:defSemiHidden="0" w:defUnhideWhenUsed="0" w:defQFormat="0" w:count="375">
     <w:lsdException w:name="Normal" w:uiPriority="0" w:qFormat="1"/>
     <w:lsdException w:name="heading 1" w:uiPriority="9" w:qFormat="1"/>
     <w:lsdException w:name="heading 2" w:semiHidden="1" w:uiPriority="9" w:unhideWhenUsed="1" w:qFormat="1"/>
@@ -1296,7 +1885,6 @@
     <w:lsdException w:name="Smart Hyperlink" w:semiHidden="1" w:unhideWhenUsed="1"/>
     <w:lsdException w:name="Hashtag" w:semiHidden="1" w:unhideWhenUsed="1"/>
     <w:lsdException w:name="Unresolved Mention" w:semiHidden="1" w:unhideWhenUsed="1"/>
-    <w:lsdException w:name="Smart Link" w:semiHidden="1" w:unhideWhenUsed="1"/>
   </w:latentStyles>
   <w:style w:type="paragraph" w:default="1" w:styleId="Normal">
     <w:name w:val="Normal"/>

</xml_diff>

<commit_message>
Add terminal state to 2D POMDP
The previous simulations had a resetting problem with a discount factor.
We rather want something with a terminal state. So instead of the problem resetting,
we allow a terminal state (in addition to the 3 states of the POMDP).
</commit_message>
<xml_diff>
--- a/results and plots/partial_observatble_case.docx
+++ b/results and plots/partial_observatble_case.docx
@@ -1,6 +1,6 @@
 
 <file path=word/document.xml><?xml version="1.0" encoding="utf-8"?>
-<w:document xmlns:wpc="http://schemas.microsoft.com/office/word/2010/wordprocessingCanvas" xmlns:cx="http://schemas.microsoft.com/office/drawing/2014/chartex" xmlns:cx1="http://schemas.microsoft.com/office/drawing/2015/9/8/chartex" xmlns:cx2="http://schemas.microsoft.com/office/drawing/2015/10/21/chartex" xmlns:cx3="http://schemas.microsoft.com/office/drawing/2016/5/9/chartex" xmlns:cx4="http://schemas.microsoft.com/office/drawing/2016/5/10/chartex" xmlns:cx5="http://schemas.microsoft.com/office/drawing/2016/5/11/chartex" xmlns:cx6="http://schemas.microsoft.com/office/drawing/2016/5/12/chartex" xmlns:cx7="http://schemas.microsoft.com/office/drawing/2016/5/13/chartex" xmlns:cx8="http://schemas.microsoft.com/office/drawing/2016/5/14/chartex" xmlns:mc="http://schemas.openxmlformats.org/markup-compatibility/2006" xmlns:aink="http://schemas.microsoft.com/office/drawing/2016/ink" xmlns:am3d="http://schemas.microsoft.com/office/drawing/2017/model3d" xmlns:o="urn:schemas-microsoft-com:office:office" xmlns:r="http://schemas.openxmlformats.org/officeDocument/2006/relationships" xmlns:m="http://schemas.openxmlformats.org/officeDocument/2006/math" xmlns:v="urn:schemas-microsoft-com:vml" xmlns:wp14="http://schemas.microsoft.com/office/word/2010/wordprocessingDrawing" xmlns:wp="http://schemas.openxmlformats.org/drawingml/2006/wordprocessingDrawing" xmlns:w10="urn:schemas-microsoft-com:office:word" xmlns:w="http://schemas.openxmlformats.org/wordprocessingml/2006/main" xmlns:w14="http://schemas.microsoft.com/office/word/2010/wordml" xmlns:w15="http://schemas.microsoft.com/office/word/2012/wordml" xmlns:w16cid="http://schemas.microsoft.com/office/word/2016/wordml/cid" xmlns:w16se="http://schemas.microsoft.com/office/word/2015/wordml/symex" xmlns:wpg="http://schemas.microsoft.com/office/word/2010/wordprocessingGroup" xmlns:wpi="http://schemas.microsoft.com/office/word/2010/wordprocessingInk" xmlns:wne="http://schemas.microsoft.com/office/word/2006/wordml" xmlns:wps="http://schemas.microsoft.com/office/word/2010/wordprocessingShape" mc:Ignorable="w14 w15 w16se w16cid wp14">
+<w:document xmlns:wpc="http://schemas.microsoft.com/office/word/2010/wordprocessingCanvas" xmlns:cx="http://schemas.microsoft.com/office/drawing/2014/chartex" xmlns:cx1="http://schemas.microsoft.com/office/drawing/2015/9/8/chartex" xmlns:cx2="http://schemas.microsoft.com/office/drawing/2015/10/21/chartex" xmlns:cx3="http://schemas.microsoft.com/office/drawing/2016/5/9/chartex" xmlns:cx4="http://schemas.microsoft.com/office/drawing/2016/5/10/chartex" xmlns:cx5="http://schemas.microsoft.com/office/drawing/2016/5/11/chartex" xmlns:cx6="http://schemas.microsoft.com/office/drawing/2016/5/12/chartex" xmlns:cx7="http://schemas.microsoft.com/office/drawing/2016/5/13/chartex" xmlns:cx8="http://schemas.microsoft.com/office/drawing/2016/5/14/chartex" xmlns:mc="http://schemas.openxmlformats.org/markup-compatibility/2006" xmlns:aink="http://schemas.microsoft.com/office/drawing/2016/ink" xmlns:am3d="http://schemas.microsoft.com/office/drawing/2017/model3d" xmlns:o="urn:schemas-microsoft-com:office:office" xmlns:oel="http://schemas.microsoft.com/office/2019/extlst" xmlns:r="http://schemas.openxmlformats.org/officeDocument/2006/relationships" xmlns:m="http://schemas.openxmlformats.org/officeDocument/2006/math" xmlns:v="urn:schemas-microsoft-com:vml" xmlns:wp14="http://schemas.microsoft.com/office/word/2010/wordprocessingDrawing" xmlns:wp="http://schemas.openxmlformats.org/drawingml/2006/wordprocessingDrawing" xmlns:w10="urn:schemas-microsoft-com:office:word" xmlns:w="http://schemas.openxmlformats.org/wordprocessingml/2006/main" xmlns:w14="http://schemas.microsoft.com/office/word/2010/wordml" xmlns:w15="http://schemas.microsoft.com/office/word/2012/wordml" xmlns:w16cex="http://schemas.microsoft.com/office/word/2018/wordml/cex" xmlns:w16cid="http://schemas.microsoft.com/office/word/2016/wordml/cid" xmlns:w16="http://schemas.microsoft.com/office/word/2018/wordml" xmlns:w16sdtdh="http://schemas.microsoft.com/office/word/2020/wordml/sdtdatahash" xmlns:w16se="http://schemas.microsoft.com/office/word/2015/wordml/symex" xmlns:wpg="http://schemas.microsoft.com/office/word/2010/wordprocessingGroup" xmlns:wpi="http://schemas.microsoft.com/office/word/2010/wordprocessingInk" xmlns:wne="http://schemas.microsoft.com/office/word/2006/wordml" xmlns:wps="http://schemas.microsoft.com/office/word/2010/wordprocessingShape" mc:Ignorable="w14 w15 w16se w16cid w16 w16cex w16sdtdh wp14">
   <w:body>
     <w:p>
       <w:r>
@@ -13,15 +13,7 @@
         <w:t>Noise = 0.3, efficacy = 0.9</w:t>
       </w:r>
       <w:r>
-        <w:t xml:space="preserve">, </w:t>
-      </w:r>
-      <w:proofErr w:type="gramStart"/>
-      <w:r>
-        <w:t>reward(</w:t>
-      </w:r>
-      <w:proofErr w:type="gramEnd"/>
-      <w:r>
-        <w:t>non-completed, completed) = -1.0, 3.0</w:t>
+        <w:t>, reward(non-completed, completed) = -1.0, 3.0</w:t>
       </w:r>
       <w:r>
         <w:br/>
@@ -95,30 +87,17 @@
       <w:r>
         <w:t xml:space="preserve">  </w:t>
       </w:r>
-      <w:proofErr w:type="spellStart"/>
       <w:r>
         <w:t>i</w:t>
       </w:r>
       <w:r>
-        <w:t>nitial_state</w:t>
-      </w:r>
-      <w:proofErr w:type="spellEnd"/>
-      <w:r>
-        <w:t xml:space="preserve"> = 0                                                              </w:t>
+        <w:t xml:space="preserve">nitial_state = 0                                                              </w:t>
       </w:r>
       <w:r>
         <w:t xml:space="preserve">  </w:t>
       </w:r>
       <w:r>
-        <w:t xml:space="preserve"> </w:t>
-      </w:r>
-      <w:proofErr w:type="spellStart"/>
-      <w:r>
-        <w:t>initial_state</w:t>
-      </w:r>
-      <w:proofErr w:type="spellEnd"/>
-      <w:r>
-        <w:t xml:space="preserve"> = 1</w:t>
+        <w:t xml:space="preserve"> initial_state = 1</w:t>
       </w:r>
     </w:p>
     <w:p>
@@ -257,15 +236,7 @@
         <w:t xml:space="preserve">                    </w:t>
       </w:r>
       <w:r>
-        <w:t xml:space="preserve">Noise = 0.3, efficacy = 0.9, </w:t>
-      </w:r>
-      <w:proofErr w:type="gramStart"/>
-      <w:r>
-        <w:t>reward(</w:t>
-      </w:r>
-      <w:proofErr w:type="gramEnd"/>
-      <w:r>
-        <w:t>non-completed, completed) = 0.0, 3.0</w:t>
+        <w:t>Noise = 0.3, efficacy = 0.9, reward(non-completed, completed) = 0.0, 3.0</w:t>
       </w:r>
       <w:r>
         <w:br/>
@@ -337,13 +308,8 @@
         </w:rPr>
         <w:t xml:space="preserve">                                            </w:t>
       </w:r>
-      <w:proofErr w:type="spellStart"/>
-      <w:r>
-        <w:t>initial_state</w:t>
-      </w:r>
-      <w:proofErr w:type="spellEnd"/>
-      <w:r>
-        <w:t xml:space="preserve"> = 0</w:t>
+      <w:r>
+        <w:t>initial_state = 0</w:t>
       </w:r>
       <w:r>
         <w:rPr>
@@ -351,13 +317,8 @@
         </w:rPr>
         <w:t xml:space="preserve">                                                            </w:t>
       </w:r>
-      <w:proofErr w:type="spellStart"/>
-      <w:r>
-        <w:t>initial_state</w:t>
-      </w:r>
-      <w:proofErr w:type="spellEnd"/>
-      <w:r>
-        <w:t xml:space="preserve"> = 1</w:t>
+      <w:r>
+        <w:t>initial_state = 1</w:t>
       </w:r>
     </w:p>
     <w:p>
@@ -566,15 +527,7 @@
     <w:p>
       <w:r>
         <w:lastRenderedPageBreak/>
-        <w:t xml:space="preserve">                              Noise = 0.4, efficacy = 0.9, </w:t>
-      </w:r>
-      <w:proofErr w:type="gramStart"/>
-      <w:r>
-        <w:t>reward(</w:t>
-      </w:r>
-      <w:proofErr w:type="gramEnd"/>
-      <w:r>
-        <w:t>non-completed, completed) = -1.0, 3.0</w:t>
+        <w:t xml:space="preserve">                              Noise = 0.4, efficacy = 0.9, reward(non-completed, completed) = -1.0, 3.0</w:t>
       </w:r>
       <w:r>
         <w:br/>
@@ -755,15 +708,7 @@
     <w:p>
       <w:r>
         <w:lastRenderedPageBreak/>
-        <w:t xml:space="preserve">                                  Noise = 0.3, efficacy = 0.7, </w:t>
-      </w:r>
-      <w:proofErr w:type="gramStart"/>
-      <w:r>
-        <w:t>reward(</w:t>
-      </w:r>
-      <w:proofErr w:type="gramEnd"/>
-      <w:r>
-        <w:t>non-completed, completed) = -1.0, 3.0</w:t>
+        <w:t xml:space="preserve">                                  Noise = 0.3, efficacy = 0.7, reward(non-completed, completed) = -1.0, 3.0</w:t>
       </w:r>
       <w:r>
         <w:br/>
@@ -825,26 +770,10 @@
     </w:p>
     <w:p>
       <w:r>
-        <w:t xml:space="preserve">                                             </w:t>
-      </w:r>
-      <w:proofErr w:type="spellStart"/>
-      <w:r>
-        <w:t>Initial_state</w:t>
-      </w:r>
-      <w:proofErr w:type="spellEnd"/>
-      <w:r>
-        <w:t xml:space="preserve"> = 0</w:t>
-      </w:r>
-      <w:r>
-        <w:t xml:space="preserve">                                                     </w:t>
-      </w:r>
-      <w:proofErr w:type="spellStart"/>
-      <w:r>
-        <w:t>initial_state</w:t>
-      </w:r>
-      <w:proofErr w:type="spellEnd"/>
-      <w:r>
-        <w:t xml:space="preserve"> = 1</w:t>
+        <w:t xml:space="preserve">                                             Initial_state = 0</w:t>
+      </w:r>
+      <w:r>
+        <w:t xml:space="preserve">                                                     initial_state = 1</w:t>
       </w:r>
     </w:p>
     <w:p>
@@ -936,22 +865,11 @@
     <w:p/>
     <w:p>
       <w:r>
-        <w:t>Here, the area where the agent should submit shrinks (with reduced efficacy</w:t>
-      </w:r>
-      <w:proofErr w:type="gramStart"/>
-      <w:r>
-        <w:t>) :</w:t>
-      </w:r>
-      <w:proofErr w:type="gramEnd"/>
-      <w:r>
-        <w:t xml:space="preserve"> because future probability of averting danger is low, the agent rather procrastinates forever (due to this opportunity cost).</w:t>
+        <w:t>Here, the area where the agent should submit shrinks (with reduced efficacy) : because future probability of averting danger is low, the agent rather procrastinates forever (due to this opportunity cost).</w:t>
       </w:r>
       <w:r>
         <w:br/>
-        <w:t>So to remove this from the problem, have a terminating state instead of a</w:t>
-      </w:r>
-      <w:r>
-        <w:t xml:space="preserve"> </w:t>
+        <w:t xml:space="preserve">So to remove this from the problem, have a terminating state instead of a </w:t>
       </w:r>
       <w:r>
         <w:t>resetting mechanism. So now, submit transitions agent to a terminal state</w:t>
@@ -965,15 +883,7 @@
     <w:p>
       <w:r>
         <w:lastRenderedPageBreak/>
-        <w:t xml:space="preserve">                              Noise = 0.3, efficacy = 0.9, </w:t>
-      </w:r>
-      <w:proofErr w:type="gramStart"/>
-      <w:r>
-        <w:t>reward(</w:t>
-      </w:r>
-      <w:proofErr w:type="gramEnd"/>
-      <w:r>
-        <w:t xml:space="preserve">non-completed, completed) = </w:t>
+        <w:t xml:space="preserve">                              Noise = 0.3, efficacy = 0.9, reward(non-completed, completed) = </w:t>
       </w:r>
       <w:r>
         <w:t>0</w:t>
@@ -1047,29 +957,13 @@
     <w:p/>
     <w:p>
       <w:r>
-        <w:t xml:space="preserve">                                  </w:t>
-      </w:r>
-      <w:proofErr w:type="spellStart"/>
-      <w:r>
-        <w:t>Initial</w:t>
+        <w:t xml:space="preserve">                                  Initial</w:t>
       </w:r>
       <w:r>
         <w:t>_</w:t>
       </w:r>
       <w:r>
-        <w:t>state</w:t>
-      </w:r>
-      <w:proofErr w:type="spellEnd"/>
-      <w:r>
-        <w:t xml:space="preserve">=0                                                      </w:t>
-      </w:r>
-      <w:proofErr w:type="spellStart"/>
-      <w:r>
-        <w:t>initial_state</w:t>
-      </w:r>
-      <w:proofErr w:type="spellEnd"/>
-      <w:r>
-        <w:t xml:space="preserve"> = 1      </w:t>
+        <w:t xml:space="preserve">state=0                                                      initial_state = 1      </w:t>
       </w:r>
     </w:p>
     <w:p>
@@ -1179,24 +1073,7 @@
     <w:p>
       <w:r>
         <w:lastRenderedPageBreak/>
-        <w:t xml:space="preserve">                            </w:t>
-      </w:r>
-      <w:r>
-        <w:t>Noise = 0.3, efficacy = 0.</w:t>
-      </w:r>
-      <w:r>
-        <w:t>7</w:t>
-      </w:r>
-      <w:r>
-        <w:t xml:space="preserve">, </w:t>
-      </w:r>
-      <w:proofErr w:type="gramStart"/>
-      <w:r>
-        <w:t>reward(</w:t>
-      </w:r>
-      <w:proofErr w:type="gramEnd"/>
-      <w:r>
-        <w:t>non-completed, completed) = 0.0, 5.0</w:t>
+        <w:t xml:space="preserve">                            Noise = 0.3, efficacy = 0.7, reward(non-completed, completed) = 0.0, 5.0</w:t>
       </w:r>
       <w:r>
         <w:br/>
@@ -1276,13 +1153,8 @@
         </w:rPr>
         <w:t xml:space="preserve">                                     i</w:t>
       </w:r>
-      <w:proofErr w:type="spellStart"/>
-      <w:r>
-        <w:t>nitial_state</w:t>
-      </w:r>
-      <w:proofErr w:type="spellEnd"/>
-      <w:r>
-        <w:t xml:space="preserve">=0                                                      </w:t>
+      <w:r>
+        <w:t xml:space="preserve">nitial_state=0                                                      </w:t>
       </w:r>
       <w:r>
         <w:rPr>
@@ -1290,16 +1162,8 @@
         </w:rPr>
         <w:t xml:space="preserve">   i</w:t>
       </w:r>
-      <w:proofErr w:type="spellStart"/>
-      <w:r>
-        <w:t>nitial_state</w:t>
-      </w:r>
-      <w:proofErr w:type="spellEnd"/>
-      <w:r>
-        <w:t>=</w:t>
-      </w:r>
-      <w:r>
-        <w:t>1</w:t>
+      <w:r>
+        <w:t>nitial_state=1</w:t>
       </w:r>
     </w:p>
     <w:p>
@@ -1413,26 +1277,84 @@
     <w:p/>
     <w:p/>
     <w:p>
-      <w:pPr>
-        <w:rPr>
-          <w:noProof/>
-        </w:rPr>
-      </w:pPr>
       <w:r>
         <w:rPr>
           <w:noProof/>
         </w:rPr>
         <w:lastRenderedPageBreak/>
-        <w:t xml:space="preserve">                         </w:t>
+        <w:t xml:space="preserve">                  </w:t>
+      </w:r>
+      <w:r>
+        <w:t xml:space="preserve">  Noise = 0.</w:t>
+      </w:r>
+      <w:r>
+        <w:t>1</w:t>
+      </w:r>
+      <w:r>
+        <w:t>, efficacy = 0.</w:t>
+      </w:r>
+      <w:r>
+        <w:t>9</w:t>
+      </w:r>
+      <w:r>
+        <w:t>, reward(non-completed, completed) = 0.0, 5.0</w:t>
+      </w:r>
+      <w:r>
+        <w:br/>
+        <w:t xml:space="preserve">                                                            cost(check, work) = -0.1, -1.5</w:t>
+      </w:r>
+    </w:p>
+    <w:p>
+      <w:pPr>
+        <w:rPr>
+          <w:noProof/>
+        </w:rPr>
+      </w:pPr>
+      <w:r>
+        <w:rPr>
+          <w:noProof/>
+        </w:rPr>
+        <w:t xml:space="preserve">    </w:t>
+      </w:r>
+    </w:p>
+    <w:p>
+      <w:pPr>
+        <w:rPr>
+          <w:noProof/>
+        </w:rPr>
+      </w:pPr>
+      <w:r>
+        <w:rPr>
+          <w:noProof/>
+        </w:rPr>
+        <w:t xml:space="preserve">                              </w:t>
+      </w:r>
+      <w:r>
+        <w:rPr>
+          <w:noProof/>
+        </w:rPr>
+        <w:t xml:space="preserve">  </w:t>
+      </w:r>
+      <w:r>
+        <w:rPr>
+          <w:noProof/>
+        </w:rPr>
+        <w:t xml:space="preserve">              </w:t>
+      </w:r>
+      <w:r>
+        <w:rPr>
+          <w:noProof/>
+        </w:rPr>
+        <w:t xml:space="preserve"> </w:t>
       </w:r>
       <w:r>
         <w:rPr>
           <w:noProof/>
         </w:rPr>
         <w:drawing>
-          <wp:inline distT="0" distB="0" distL="0" distR="0" wp14:anchorId="6747B13B" wp14:editId="6E201BE9">
-            <wp:extent cx="3536814" cy="2638425"/>
-            <wp:effectExtent l="0" t="0" r="6985" b="0"/>
+          <wp:inline distT="0" distB="0" distL="0" distR="0" wp14:anchorId="6747B13B" wp14:editId="73393F87">
+            <wp:extent cx="2894144" cy="2159000"/>
+            <wp:effectExtent l="0" t="0" r="1905" b="0"/>
             <wp:docPr id="8" name="Picture 8"/>
             <wp:cNvGraphicFramePr>
               <a:graphicFrameLocks xmlns:a="http://schemas.openxmlformats.org/drawingml/2006/main" noChangeAspect="1"/>
@@ -1453,7 +1375,7 @@
                   <pic:spPr>
                     <a:xfrm>
                       <a:off x="0" y="0"/>
-                      <a:ext cx="3546502" cy="2645652"/>
+                      <a:ext cx="2906968" cy="2168567"/>
                     </a:xfrm>
                     <a:prstGeom prst="rect">
                       <a:avLst/>
@@ -1466,15 +1388,336 @@
         </w:drawing>
       </w:r>
     </w:p>
-    <w:p/>
-    <w:p>
-      <w:bookmarkStart w:id="0" w:name="_GoBack"/>
-      <w:bookmarkEnd w:id="0"/>
-    </w:p>
-    <w:p/>
-    <w:p/>
-    <w:p/>
-    <w:p/>
+    <w:p>
+      <w:r>
+        <w:t xml:space="preserve">                                     Initial_state = 0                                                         initial_state = 1</w:t>
+      </w:r>
+    </w:p>
+    <w:p>
+      <w:r>
+        <w:rPr>
+          <w:noProof/>
+        </w:rPr>
+        <w:drawing>
+          <wp:inline distT="0" distB="0" distL="0" distR="0" wp14:anchorId="76D3B24F" wp14:editId="1FD82DBC">
+            <wp:extent cx="2623678" cy="1765300"/>
+            <wp:effectExtent l="0" t="0" r="5715" b="6350"/>
+            <wp:docPr id="6" name="Picture 6"/>
+            <wp:cNvGraphicFramePr>
+              <a:graphicFrameLocks xmlns:a="http://schemas.openxmlformats.org/drawingml/2006/main" noChangeAspect="1"/>
+            </wp:cNvGraphicFramePr>
+            <a:graphic xmlns:a="http://schemas.openxmlformats.org/drawingml/2006/main">
+              <a:graphicData uri="http://schemas.openxmlformats.org/drawingml/2006/picture">
+                <pic:pic xmlns:pic="http://schemas.openxmlformats.org/drawingml/2006/picture">
+                  <pic:nvPicPr>
+                    <pic:cNvPr id="1" name=""/>
+                    <pic:cNvPicPr/>
+                  </pic:nvPicPr>
+                  <pic:blipFill>
+                    <a:blip r:embed="rId22"/>
+                    <a:stretch>
+                      <a:fillRect/>
+                    </a:stretch>
+                  </pic:blipFill>
+                  <pic:spPr>
+                    <a:xfrm>
+                      <a:off x="0" y="0"/>
+                      <a:ext cx="2633927" cy="1772196"/>
+                    </a:xfrm>
+                    <a:prstGeom prst="rect">
+                      <a:avLst/>
+                    </a:prstGeom>
+                  </pic:spPr>
+                </pic:pic>
+              </a:graphicData>
+            </a:graphic>
+          </wp:inline>
+        </w:drawing>
+      </w:r>
+      <w:r>
+        <w:t xml:space="preserve">     </w:t>
+      </w:r>
+      <w:r>
+        <w:rPr>
+          <w:noProof/>
+        </w:rPr>
+        <w:drawing>
+          <wp:inline distT="0" distB="0" distL="0" distR="0" wp14:anchorId="40C4459D" wp14:editId="437EA747">
+            <wp:extent cx="2625564" cy="1766570"/>
+            <wp:effectExtent l="0" t="0" r="3810" b="5080"/>
+            <wp:docPr id="9" name="Picture 9"/>
+            <wp:cNvGraphicFramePr>
+              <a:graphicFrameLocks xmlns:a="http://schemas.openxmlformats.org/drawingml/2006/main" noChangeAspect="1"/>
+            </wp:cNvGraphicFramePr>
+            <a:graphic xmlns:a="http://schemas.openxmlformats.org/drawingml/2006/main">
+              <a:graphicData uri="http://schemas.openxmlformats.org/drawingml/2006/picture">
+                <pic:pic xmlns:pic="http://schemas.openxmlformats.org/drawingml/2006/picture">
+                  <pic:nvPicPr>
+                    <pic:cNvPr id="1" name=""/>
+                    <pic:cNvPicPr/>
+                  </pic:nvPicPr>
+                  <pic:blipFill>
+                    <a:blip r:embed="rId23"/>
+                    <a:stretch>
+                      <a:fillRect/>
+                    </a:stretch>
+                  </pic:blipFill>
+                  <pic:spPr>
+                    <a:xfrm>
+                      <a:off x="0" y="0"/>
+                      <a:ext cx="2638058" cy="1774977"/>
+                    </a:xfrm>
+                    <a:prstGeom prst="rect">
+                      <a:avLst/>
+                    </a:prstGeom>
+                  </pic:spPr>
+                </pic:pic>
+              </a:graphicData>
+            </a:graphic>
+          </wp:inline>
+        </w:drawing>
+      </w:r>
+      <w:r>
+        <w:t xml:space="preserve">                                      </w:t>
+      </w:r>
+    </w:p>
+    <w:p/>
+    <w:p/>
+    <w:p>
+      <w:r>
+        <w:t>Decreasing noise, reduces procrastination (uncertainty is resolved sooner)</w:t>
+      </w:r>
+    </w:p>
+    <w:p/>
+    <w:p/>
+    <w:p/>
+    <w:p/>
+    <w:p/>
+    <w:p/>
+    <w:p/>
+    <w:p/>
+    <w:p/>
+    <w:p/>
+    <w:p>
+      <w:pPr>
+        <w:rPr>
+          <w:sz w:val="24"/>
+          <w:szCs w:val="24"/>
+        </w:rPr>
+      </w:pPr>
+      <w:r>
+        <w:rPr>
+          <w:noProof/>
+          <w:sz w:val="24"/>
+          <w:szCs w:val="24"/>
+        </w:rPr>
+        <w:lastRenderedPageBreak/>
+        <w:t xml:space="preserve">          </w:t>
+      </w:r>
+      <w:r>
+        <w:rPr>
+          <w:noProof/>
+          <w:sz w:val="24"/>
+          <w:szCs w:val="24"/>
+        </w:rPr>
+        <w:t xml:space="preserve">                  </w:t>
+      </w:r>
+      <w:r>
+        <w:rPr>
+          <w:sz w:val="24"/>
+          <w:szCs w:val="24"/>
+        </w:rPr>
+        <w:t xml:space="preserve">  Noise = 0.1, efficacy = 0.9, reward(non-completed, completed) = 0.0, .0</w:t>
+      </w:r>
+      <w:r>
+        <w:rPr>
+          <w:sz w:val="24"/>
+          <w:szCs w:val="24"/>
+        </w:rPr>
+        <w:br/>
+        <w:t xml:space="preserve">                                                            cost(check, work) = -0.1, -1.5</w:t>
+      </w:r>
+    </w:p>
+    <w:p>
+      <w:pPr>
+        <w:rPr>
+          <w:noProof/>
+        </w:rPr>
+      </w:pPr>
+    </w:p>
+    <w:p>
+      <w:pPr>
+        <w:rPr>
+          <w:noProof/>
+        </w:rPr>
+      </w:pPr>
+      <w:r>
+        <w:rPr>
+          <w:noProof/>
+        </w:rPr>
+        <w:t xml:space="preserve">        </w:t>
+      </w:r>
+      <w:r>
+        <w:rPr>
+          <w:noProof/>
+        </w:rPr>
+        <w:drawing>
+          <wp:inline distT="0" distB="0" distL="0" distR="0" wp14:anchorId="60E76A9F" wp14:editId="28F24D80">
+            <wp:extent cx="4749206" cy="3542857"/>
+            <wp:effectExtent l="0" t="0" r="0" b="635"/>
+            <wp:docPr id="10" name="Picture 10"/>
+            <wp:cNvGraphicFramePr>
+              <a:graphicFrameLocks xmlns:a="http://schemas.openxmlformats.org/drawingml/2006/main" noChangeAspect="1"/>
+            </wp:cNvGraphicFramePr>
+            <a:graphic xmlns:a="http://schemas.openxmlformats.org/drawingml/2006/main">
+              <a:graphicData uri="http://schemas.openxmlformats.org/drawingml/2006/picture">
+                <pic:pic xmlns:pic="http://schemas.openxmlformats.org/drawingml/2006/picture">
+                  <pic:nvPicPr>
+                    <pic:cNvPr id="1" name=""/>
+                    <pic:cNvPicPr/>
+                  </pic:nvPicPr>
+                  <pic:blipFill>
+                    <a:blip r:embed="rId24"/>
+                    <a:stretch>
+                      <a:fillRect/>
+                    </a:stretch>
+                  </pic:blipFill>
+                  <pic:spPr>
+                    <a:xfrm>
+                      <a:off x="0" y="0"/>
+                      <a:ext cx="4749206" cy="3542857"/>
+                    </a:xfrm>
+                    <a:prstGeom prst="rect">
+                      <a:avLst/>
+                    </a:prstGeom>
+                  </pic:spPr>
+                </pic:pic>
+              </a:graphicData>
+            </a:graphic>
+          </wp:inline>
+        </w:drawing>
+      </w:r>
+    </w:p>
+    <w:p/>
+    <w:p/>
+    <w:p>
+      <w:r>
+        <w:t xml:space="preserve">                                    Initial_state = 0                                                                          </w:t>
+      </w:r>
+      <w:r>
+        <w:t xml:space="preserve">Initial_state = </w:t>
+      </w:r>
+      <w:r>
+        <w:t>1</w:t>
+      </w:r>
+    </w:p>
+    <w:p>
+      <w:r>
+        <w:rPr>
+          <w:noProof/>
+        </w:rPr>
+        <w:drawing>
+          <wp:inline distT="0" distB="0" distL="0" distR="0" wp14:anchorId="354B7B56" wp14:editId="28A4DB93">
+            <wp:extent cx="2735249" cy="1840369"/>
+            <wp:effectExtent l="0" t="0" r="8255" b="7620"/>
+            <wp:docPr id="11" name="Picture 11"/>
+            <wp:cNvGraphicFramePr>
+              <a:graphicFrameLocks xmlns:a="http://schemas.openxmlformats.org/drawingml/2006/main" noChangeAspect="1"/>
+            </wp:cNvGraphicFramePr>
+            <a:graphic xmlns:a="http://schemas.openxmlformats.org/drawingml/2006/main">
+              <a:graphicData uri="http://schemas.openxmlformats.org/drawingml/2006/picture">
+                <pic:pic xmlns:pic="http://schemas.openxmlformats.org/drawingml/2006/picture">
+                  <pic:nvPicPr>
+                    <pic:cNvPr id="1" name=""/>
+                    <pic:cNvPicPr/>
+                  </pic:nvPicPr>
+                  <pic:blipFill>
+                    <a:blip r:embed="rId25"/>
+                    <a:stretch>
+                      <a:fillRect/>
+                    </a:stretch>
+                  </pic:blipFill>
+                  <pic:spPr>
+                    <a:xfrm>
+                      <a:off x="0" y="0"/>
+                      <a:ext cx="2762153" cy="1858471"/>
+                    </a:xfrm>
+                    <a:prstGeom prst="rect">
+                      <a:avLst/>
+                    </a:prstGeom>
+                  </pic:spPr>
+                </pic:pic>
+              </a:graphicData>
+            </a:graphic>
+          </wp:inline>
+        </w:drawing>
+      </w:r>
+      <w:r>
+        <w:rPr>
+          <w:noProof/>
+        </w:rPr>
+        <w:t xml:space="preserve"> </w:t>
+      </w:r>
+      <w:r>
+        <w:rPr>
+          <w:noProof/>
+        </w:rPr>
+        <w:t xml:space="preserve">    </w:t>
+      </w:r>
+      <w:r>
+        <w:rPr>
+          <w:noProof/>
+        </w:rPr>
+        <w:drawing>
+          <wp:inline distT="0" distB="0" distL="0" distR="0" wp14:anchorId="44B9DB84" wp14:editId="067CC180">
+            <wp:extent cx="2800778" cy="1884459"/>
+            <wp:effectExtent l="0" t="0" r="0" b="1905"/>
+            <wp:docPr id="12" name="Picture 12"/>
+            <wp:cNvGraphicFramePr>
+              <a:graphicFrameLocks xmlns:a="http://schemas.openxmlformats.org/drawingml/2006/main" noChangeAspect="1"/>
+            </wp:cNvGraphicFramePr>
+            <a:graphic xmlns:a="http://schemas.openxmlformats.org/drawingml/2006/main">
+              <a:graphicData uri="http://schemas.openxmlformats.org/drawingml/2006/picture">
+                <pic:pic xmlns:pic="http://schemas.openxmlformats.org/drawingml/2006/picture">
+                  <pic:nvPicPr>
+                    <pic:cNvPr id="1" name=""/>
+                    <pic:cNvPicPr/>
+                  </pic:nvPicPr>
+                  <pic:blipFill>
+                    <a:blip r:embed="rId26"/>
+                    <a:stretch>
+                      <a:fillRect/>
+                    </a:stretch>
+                  </pic:blipFill>
+                  <pic:spPr>
+                    <a:xfrm>
+                      <a:off x="0" y="0"/>
+                      <a:ext cx="2805357" cy="1887540"/>
+                    </a:xfrm>
+                    <a:prstGeom prst="rect">
+                      <a:avLst/>
+                    </a:prstGeom>
+                  </pic:spPr>
+                </pic:pic>
+              </a:graphicData>
+            </a:graphic>
+          </wp:inline>
+        </w:drawing>
+      </w:r>
+    </w:p>
+    <w:p/>
+    <w:p/>
+    <w:p>
+      <w:r>
+        <w:t xml:space="preserve">Reducing reward on completion, reduces incentive to work (less is missed if </w:t>
+      </w:r>
+      <w:r>
+        <w:t>submitted</w:t>
+      </w:r>
+      <w:r>
+        <w:t>)</w:t>
+      </w:r>
+    </w:p>
     <w:p/>
     <w:p/>
     <w:p/>
@@ -1491,7 +1734,7 @@
 </file>
 
 <file path=word/styles.xml><?xml version="1.0" encoding="utf-8"?>
-<w:styles xmlns:mc="http://schemas.openxmlformats.org/markup-compatibility/2006" xmlns:r="http://schemas.openxmlformats.org/officeDocument/2006/relationships" xmlns:w="http://schemas.openxmlformats.org/wordprocessingml/2006/main" xmlns:w14="http://schemas.microsoft.com/office/word/2010/wordml" xmlns:w15="http://schemas.microsoft.com/office/word/2012/wordml" xmlns:w16cid="http://schemas.microsoft.com/office/word/2016/wordml/cid" xmlns:w16se="http://schemas.microsoft.com/office/word/2015/wordml/symex" mc:Ignorable="w14 w15 w16se w16cid">
+<w:styles xmlns:mc="http://schemas.openxmlformats.org/markup-compatibility/2006" xmlns:r="http://schemas.openxmlformats.org/officeDocument/2006/relationships" xmlns:w="http://schemas.openxmlformats.org/wordprocessingml/2006/main" xmlns:w14="http://schemas.microsoft.com/office/word/2010/wordml" xmlns:w15="http://schemas.microsoft.com/office/word/2012/wordml" xmlns:w16cex="http://schemas.microsoft.com/office/word/2018/wordml/cex" xmlns:w16cid="http://schemas.microsoft.com/office/word/2016/wordml/cid" xmlns:w16="http://schemas.microsoft.com/office/word/2018/wordml" xmlns:w16sdtdh="http://schemas.microsoft.com/office/word/2020/wordml/sdtdatahash" xmlns:w16se="http://schemas.microsoft.com/office/word/2015/wordml/symex" mc:Ignorable="w14 w15 w16se w16cid w16 w16cex w16sdtdh">
   <w:docDefaults>
     <w:rPrDefault>
       <w:rPr>
@@ -1509,7 +1752,7 @@
       </w:pPr>
     </w:pPrDefault>
   </w:docDefaults>
-  <w:latentStyles w:defLockedState="0" w:defUIPriority="99" w:defSemiHidden="0" w:defUnhideWhenUsed="0" w:defQFormat="0" w:count="375">
+  <w:latentStyles w:defLockedState="0" w:defUIPriority="99" w:defSemiHidden="0" w:defUnhideWhenUsed="0" w:defQFormat="0" w:count="376">
     <w:lsdException w:name="Normal" w:uiPriority="0" w:qFormat="1"/>
     <w:lsdException w:name="heading 1" w:uiPriority="9" w:qFormat="1"/>
     <w:lsdException w:name="heading 2" w:semiHidden="1" w:uiPriority="9" w:unhideWhenUsed="1" w:qFormat="1"/>
@@ -1885,6 +2128,7 @@
     <w:lsdException w:name="Smart Hyperlink" w:semiHidden="1" w:unhideWhenUsed="1"/>
     <w:lsdException w:name="Hashtag" w:semiHidden="1" w:unhideWhenUsed="1"/>
     <w:lsdException w:name="Unresolved Mention" w:semiHidden="1" w:unhideWhenUsed="1"/>
+    <w:lsdException w:name="Smart Link" w:semiHidden="1" w:unhideWhenUsed="1"/>
   </w:latentStyles>
   <w:style w:type="paragraph" w:default="1" w:styleId="Normal">
     <w:name w:val="Normal"/>

</xml_diff>

<commit_message>
modify POMDP to have a terminal state and explore parameters
</commit_message>
<xml_diff>
--- a/results and plots/partial_observatble_case.docx
+++ b/results and plots/partial_observatble_case.docx
@@ -13,7 +13,15 @@
         <w:t>Noise = 0.3, efficacy = 0.9</w:t>
       </w:r>
       <w:r>
-        <w:t>, reward(non-completed, completed) = -1.0, 3.0</w:t>
+        <w:t xml:space="preserve">, </w:t>
+      </w:r>
+      <w:proofErr w:type="gramStart"/>
+      <w:r>
+        <w:t>reward(</w:t>
+      </w:r>
+      <w:proofErr w:type="gramEnd"/>
+      <w:r>
+        <w:t>non-completed, completed) = -1.0, 3.0</w:t>
       </w:r>
       <w:r>
         <w:br/>
@@ -87,17 +95,30 @@
       <w:r>
         <w:t xml:space="preserve">  </w:t>
       </w:r>
+      <w:proofErr w:type="spellStart"/>
       <w:r>
         <w:t>i</w:t>
       </w:r>
       <w:r>
-        <w:t xml:space="preserve">nitial_state = 0                                                              </w:t>
+        <w:t>nitial_state</w:t>
+      </w:r>
+      <w:proofErr w:type="spellEnd"/>
+      <w:r>
+        <w:t xml:space="preserve"> = 0                                                              </w:t>
       </w:r>
       <w:r>
         <w:t xml:space="preserve">  </w:t>
       </w:r>
       <w:r>
-        <w:t xml:space="preserve"> initial_state = 1</w:t>
+        <w:t xml:space="preserve"> </w:t>
+      </w:r>
+      <w:proofErr w:type="spellStart"/>
+      <w:r>
+        <w:t>initial_state</w:t>
+      </w:r>
+      <w:proofErr w:type="spellEnd"/>
+      <w:r>
+        <w:t xml:space="preserve"> = 1</w:t>
       </w:r>
     </w:p>
     <w:p>
@@ -236,7 +257,15 @@
         <w:t xml:space="preserve">                    </w:t>
       </w:r>
       <w:r>
-        <w:t>Noise = 0.3, efficacy = 0.9, reward(non-completed, completed) = 0.0, 3.0</w:t>
+        <w:t xml:space="preserve">Noise = 0.3, efficacy = 0.9, </w:t>
+      </w:r>
+      <w:proofErr w:type="gramStart"/>
+      <w:r>
+        <w:t>reward(</w:t>
+      </w:r>
+      <w:proofErr w:type="gramEnd"/>
+      <w:r>
+        <w:t>non-completed, completed) = 0.0, 3.0</w:t>
       </w:r>
       <w:r>
         <w:br/>
@@ -308,8 +337,13 @@
         </w:rPr>
         <w:t xml:space="preserve">                                            </w:t>
       </w:r>
-      <w:r>
-        <w:t>initial_state = 0</w:t>
+      <w:proofErr w:type="spellStart"/>
+      <w:r>
+        <w:t>initial_state</w:t>
+      </w:r>
+      <w:proofErr w:type="spellEnd"/>
+      <w:r>
+        <w:t xml:space="preserve"> = 0</w:t>
       </w:r>
       <w:r>
         <w:rPr>
@@ -317,8 +351,13 @@
         </w:rPr>
         <w:t xml:space="preserve">                                                            </w:t>
       </w:r>
-      <w:r>
-        <w:t>initial_state = 1</w:t>
+      <w:proofErr w:type="spellStart"/>
+      <w:r>
+        <w:t>initial_state</w:t>
+      </w:r>
+      <w:proofErr w:type="spellEnd"/>
+      <w:r>
+        <w:t xml:space="preserve"> = 1</w:t>
       </w:r>
     </w:p>
     <w:p>
@@ -527,7 +566,15 @@
     <w:p>
       <w:r>
         <w:lastRenderedPageBreak/>
-        <w:t xml:space="preserve">                              Noise = 0.4, efficacy = 0.9, reward(non-completed, completed) = -1.0, 3.0</w:t>
+        <w:t xml:space="preserve">                              Noise = 0.4, efficacy = 0.9, </w:t>
+      </w:r>
+      <w:proofErr w:type="gramStart"/>
+      <w:r>
+        <w:t>reward(</w:t>
+      </w:r>
+      <w:proofErr w:type="gramEnd"/>
+      <w:r>
+        <w:t>non-completed, completed) = -1.0, 3.0</w:t>
       </w:r>
       <w:r>
         <w:br/>
@@ -708,7 +755,15 @@
     <w:p>
       <w:r>
         <w:lastRenderedPageBreak/>
-        <w:t xml:space="preserve">                                  Noise = 0.3, efficacy = 0.7, reward(non-completed, completed) = -1.0, 3.0</w:t>
+        <w:t xml:space="preserve">                                  Noise = 0.3, efficacy = 0.7, </w:t>
+      </w:r>
+      <w:proofErr w:type="gramStart"/>
+      <w:r>
+        <w:t>reward(</w:t>
+      </w:r>
+      <w:proofErr w:type="gramEnd"/>
+      <w:r>
+        <w:t>non-completed, completed) = -1.0, 3.0</w:t>
       </w:r>
       <w:r>
         <w:br/>
@@ -770,10 +825,26 @@
     </w:p>
     <w:p>
       <w:r>
-        <w:t xml:space="preserve">                                             Initial_state = 0</w:t>
-      </w:r>
-      <w:r>
-        <w:t xml:space="preserve">                                                     initial_state = 1</w:t>
+        <w:t xml:space="preserve">                                             </w:t>
+      </w:r>
+      <w:proofErr w:type="spellStart"/>
+      <w:r>
+        <w:t>Initial_state</w:t>
+      </w:r>
+      <w:proofErr w:type="spellEnd"/>
+      <w:r>
+        <w:t xml:space="preserve"> = 0</w:t>
+      </w:r>
+      <w:r>
+        <w:t xml:space="preserve">                                                     </w:t>
+      </w:r>
+      <w:proofErr w:type="spellStart"/>
+      <w:r>
+        <w:t>initial_state</w:t>
+      </w:r>
+      <w:proofErr w:type="spellEnd"/>
+      <w:r>
+        <w:t xml:space="preserve"> = 1</w:t>
       </w:r>
     </w:p>
     <w:p>
@@ -865,7 +936,15 @@
     <w:p/>
     <w:p>
       <w:r>
-        <w:t>Here, the area where the agent should submit shrinks (with reduced efficacy) : because future probability of averting danger is low, the agent rather procrastinates forever (due to this opportunity cost).</w:t>
+        <w:t>Here, the area where the agent should submit shrinks (with reduced efficacy</w:t>
+      </w:r>
+      <w:proofErr w:type="gramStart"/>
+      <w:r>
+        <w:t>) :</w:t>
+      </w:r>
+      <w:proofErr w:type="gramEnd"/>
+      <w:r>
+        <w:t xml:space="preserve"> because future probability of averting danger is low, the agent rather procrastinates forever (due to this opportunity cost).</w:t>
       </w:r>
       <w:r>
         <w:br/>
@@ -883,7 +962,15 @@
     <w:p>
       <w:r>
         <w:lastRenderedPageBreak/>
-        <w:t xml:space="preserve">                              Noise = 0.3, efficacy = 0.9, reward(non-completed, completed) = </w:t>
+        <w:t xml:space="preserve">                              Noise = 0.3, efficacy = 0.9, </w:t>
+      </w:r>
+      <w:proofErr w:type="gramStart"/>
+      <w:r>
+        <w:t>reward(</w:t>
+      </w:r>
+      <w:proofErr w:type="gramEnd"/>
+      <w:r>
+        <w:t xml:space="preserve">non-completed, completed) = </w:t>
       </w:r>
       <w:r>
         <w:t>0</w:t>
@@ -957,13 +1044,29 @@
     <w:p/>
     <w:p>
       <w:r>
-        <w:t xml:space="preserve">                                  Initial</w:t>
+        <w:t xml:space="preserve">                                  </w:t>
+      </w:r>
+      <w:proofErr w:type="spellStart"/>
+      <w:r>
+        <w:t>Initial</w:t>
       </w:r>
       <w:r>
         <w:t>_</w:t>
       </w:r>
       <w:r>
-        <w:t xml:space="preserve">state=0                                                      initial_state = 1      </w:t>
+        <w:t>state</w:t>
+      </w:r>
+      <w:proofErr w:type="spellEnd"/>
+      <w:r>
+        <w:t xml:space="preserve">=0                                                      </w:t>
+      </w:r>
+      <w:proofErr w:type="spellStart"/>
+      <w:r>
+        <w:t>initial_state</w:t>
+      </w:r>
+      <w:proofErr w:type="spellEnd"/>
+      <w:r>
+        <w:t xml:space="preserve"> = 1      </w:t>
       </w:r>
     </w:p>
     <w:p>
@@ -1073,7 +1176,15 @@
     <w:p>
       <w:r>
         <w:lastRenderedPageBreak/>
-        <w:t xml:space="preserve">                            Noise = 0.3, efficacy = 0.7, reward(non-completed, completed) = 0.0, 5.0</w:t>
+        <w:t xml:space="preserve">                            Noise = 0.3, efficacy = 0.7, </w:t>
+      </w:r>
+      <w:proofErr w:type="gramStart"/>
+      <w:r>
+        <w:t>reward(</w:t>
+      </w:r>
+      <w:proofErr w:type="gramEnd"/>
+      <w:r>
+        <w:t>non-completed, completed) = 0.0, 5.0</w:t>
       </w:r>
       <w:r>
         <w:br/>
@@ -1153,17 +1264,33 @@
         </w:rPr>
         <w:t xml:space="preserve">                                     i</w:t>
       </w:r>
-      <w:r>
-        <w:t xml:space="preserve">nitial_state=0                                                      </w:t>
-      </w:r>
-      <w:r>
-        <w:rPr>
-          <w:noProof/>
-        </w:rPr>
-        <w:t xml:space="preserve">   i</w:t>
-      </w:r>
-      <w:r>
-        <w:t>nitial_state=1</w:t>
+      <w:proofErr w:type="spellStart"/>
+      <w:r>
+        <w:t>nitial_state</w:t>
+      </w:r>
+      <w:proofErr w:type="spellEnd"/>
+      <w:r>
+        <w:t xml:space="preserve">=0                                                      </w:t>
+      </w:r>
+      <w:r>
+        <w:rPr>
+          <w:noProof/>
+        </w:rPr>
+        <w:t xml:space="preserve">   </w:t>
+      </w:r>
+      <w:proofErr w:type="spellStart"/>
+      <w:r>
+        <w:rPr>
+          <w:noProof/>
+        </w:rPr>
+        <w:t>i</w:t>
+      </w:r>
+      <w:r>
+        <w:t>nitial_state</w:t>
+      </w:r>
+      <w:proofErr w:type="spellEnd"/>
+      <w:r>
+        <w:t>=1</w:t>
       </w:r>
     </w:p>
     <w:p>
@@ -1291,13 +1418,15 @@
         <w:t>1</w:t>
       </w:r>
       <w:r>
-        <w:t>, efficacy = 0.</w:t>
-      </w:r>
-      <w:r>
-        <w:t>9</w:t>
-      </w:r>
-      <w:r>
-        <w:t>, reward(non-completed, completed) = 0.0, 5.0</w:t>
+        <w:t xml:space="preserve">, efficacy = 0.9, </w:t>
+      </w:r>
+      <w:proofErr w:type="gramStart"/>
+      <w:r>
+        <w:t>reward(</w:t>
+      </w:r>
+      <w:proofErr w:type="gramEnd"/>
+      <w:r>
+        <w:t>non-completed, completed) = 0.0, 5.0</w:t>
       </w:r>
       <w:r>
         <w:br/>
@@ -1390,7 +1519,23 @@
     </w:p>
     <w:p>
       <w:r>
-        <w:t xml:space="preserve">                                     Initial_state = 0                                                         initial_state = 1</w:t>
+        <w:t xml:space="preserve">                                     </w:t>
+      </w:r>
+      <w:proofErr w:type="spellStart"/>
+      <w:r>
+        <w:t>Initial_state</w:t>
+      </w:r>
+      <w:proofErr w:type="spellEnd"/>
+      <w:r>
+        <w:t xml:space="preserve"> = 0                                                         </w:t>
+      </w:r>
+      <w:proofErr w:type="spellStart"/>
+      <w:r>
+        <w:t>initial_state</w:t>
+      </w:r>
+      <w:proofErr w:type="spellEnd"/>
+      <w:r>
+        <w:t xml:space="preserve"> = 1</w:t>
       </w:r>
     </w:p>
     <w:p>
@@ -1527,13 +1672,29 @@
           <w:sz w:val="24"/>
           <w:szCs w:val="24"/>
         </w:rPr>
-        <w:t xml:space="preserve">  Noise = 0.1, efficacy = 0.9, reward(non-completed, completed) = 0.0, .0</w:t>
-      </w:r>
+        <w:t xml:space="preserve">  Noise = 0.1, efficacy = 0.9, </w:t>
+      </w:r>
+      <w:proofErr w:type="gramStart"/>
       <w:r>
         <w:rPr>
           <w:sz w:val="24"/>
           <w:szCs w:val="24"/>
         </w:rPr>
+        <w:t>reward(</w:t>
+      </w:r>
+      <w:proofErr w:type="gramEnd"/>
+      <w:r>
+        <w:rPr>
+          <w:sz w:val="24"/>
+          <w:szCs w:val="24"/>
+        </w:rPr>
+        <w:t>non-completed, completed) = 0.0, .0</w:t>
+      </w:r>
+      <w:r>
+        <w:rPr>
+          <w:sz w:val="24"/>
+          <w:szCs w:val="24"/>
+        </w:rPr>
         <w:br/>
         <w:t xml:space="preserve">                                                            cost(check, work) = -0.1, -1.5</w:t>
       </w:r>
@@ -1561,10 +1722,16 @@
         <w:rPr>
           <w:noProof/>
         </w:rPr>
+        <w:t xml:space="preserve">                                    </w:t>
+      </w:r>
+      <w:r>
+        <w:rPr>
+          <w:noProof/>
+        </w:rPr>
         <w:drawing>
-          <wp:inline distT="0" distB="0" distL="0" distR="0" wp14:anchorId="60E76A9F" wp14:editId="28F24D80">
-            <wp:extent cx="4749206" cy="3542857"/>
-            <wp:effectExtent l="0" t="0" r="0" b="635"/>
+          <wp:inline distT="0" distB="0" distL="0" distR="0" wp14:anchorId="60E76A9F" wp14:editId="51A41F05">
+            <wp:extent cx="2952614" cy="2202618"/>
+            <wp:effectExtent l="0" t="0" r="635" b="7620"/>
             <wp:docPr id="10" name="Picture 10"/>
             <wp:cNvGraphicFramePr>
               <a:graphicFrameLocks xmlns:a="http://schemas.openxmlformats.org/drawingml/2006/main" noChangeAspect="1"/>
@@ -1585,7 +1752,7 @@
                   <pic:spPr>
                     <a:xfrm>
                       <a:off x="0" y="0"/>
-                      <a:ext cx="4749206" cy="3542857"/>
+                      <a:ext cx="2967637" cy="2213825"/>
                     </a:xfrm>
                     <a:prstGeom prst="rect">
                       <a:avLst/>
@@ -1602,13 +1769,23 @@
     <w:p/>
     <w:p>
       <w:r>
-        <w:t xml:space="preserve">                                    Initial_state = 0                                                                          </w:t>
-      </w:r>
-      <w:r>
-        <w:t xml:space="preserve">Initial_state = </w:t>
-      </w:r>
-      <w:r>
-        <w:t>1</w:t>
+        <w:t xml:space="preserve">                                    </w:t>
+      </w:r>
+      <w:proofErr w:type="spellStart"/>
+      <w:r>
+        <w:t>Initial_state</w:t>
+      </w:r>
+      <w:proofErr w:type="spellEnd"/>
+      <w:r>
+        <w:t xml:space="preserve"> = 0                                                                          </w:t>
+      </w:r>
+      <w:proofErr w:type="spellStart"/>
+      <w:r>
+        <w:t>Initial_state</w:t>
+      </w:r>
+      <w:proofErr w:type="spellEnd"/>
+      <w:r>
+        <w:t xml:space="preserve"> = 1</w:t>
       </w:r>
     </w:p>
     <w:p>

</xml_diff>